<commit_message>
Finalized bang-bang & p-type functions
</commit_message>
<xml_diff>
--- a/Lab 1/Group29_Lab1_Khan_Kabongo.docx
+++ b/Lab 1/Group29_Lab1_Khan_Kabongo.docx
@@ -9,15 +9,27 @@
       <w:r>
         <w:t>Group 29</w:t>
       </w:r>
-      <w:bookmarkStart w:id="0" w:name="_GoBack"/>
-      <w:bookmarkEnd w:id="0"/>
     </w:p>
     <w:p>
       <w:pPr>
         <w:pStyle w:val="Heading1"/>
       </w:pPr>
       <w:r>
-        <w:t>Esa Khan 260706611</w:t>
+        <w:t xml:space="preserve">Esa Khan </w:t>
+      </w:r>
+      <w:r>
+        <w:tab/>
+      </w:r>
+      <w:r>
+        <w:tab/>
+      </w:r>
+      <w:r>
+        <w:tab/>
+      </w:r>
+      <w:bookmarkStart w:id="0" w:name="_GoBack"/>
+      <w:bookmarkEnd w:id="0"/>
+      <w:r>
+        <w:t>260706611</w:t>
       </w:r>
     </w:p>
     <w:p>
@@ -28,7 +40,13 @@
         <w:t>Micka Kabongo</w:t>
       </w:r>
       <w:r>
-        <w:t xml:space="preserve"> -----</w:t>
+        <w:t xml:space="preserve"> </w:t>
+      </w:r>
+      <w:r>
+        <w:tab/>
+      </w:r>
+      <w:r>
+        <w:t>260800865</w:t>
       </w:r>
     </w:p>
     <w:sectPr>

</xml_diff>